<commit_message>
Missing parts added, Figure references fixed
</commit_message>
<xml_diff>
--- a/Editor_Tools_Development_for_Creating_Avatar_Content .docx
+++ b/Editor_Tools_Development_for_Creating_Avatar_Content .docx
@@ -1135,8 +1135,6 @@
               </w:rPr>
               <w:t>14</w:t>
             </w:r>
-            <w:bookmarkStart w:id="0" w:name="_GoBack"/>
-            <w:bookmarkEnd w:id="0"/>
             <w:r>
               <w:rPr>
                 <w:lang w:val="en-GB"/>
@@ -3367,12 +3365,12 @@
         <w:pStyle w:val="Heading1"/>
         <w:spacing w:line="480" w:lineRule="auto"/>
       </w:pPr>
-      <w:bookmarkStart w:id="1" w:name="_Toc456239224"/>
+      <w:bookmarkStart w:id="0" w:name="_Toc456239224"/>
       <w:r>
         <w:lastRenderedPageBreak/>
         <w:t>Introduction</w:t>
       </w:r>
-      <w:bookmarkEnd w:id="1"/>
+      <w:bookmarkEnd w:id="0"/>
     </w:p>
     <w:p>
       <w:pPr>
@@ -3400,21 +3398,21 @@
         <w:pStyle w:val="Heading1"/>
         <w:spacing w:line="360" w:lineRule="auto"/>
       </w:pPr>
-      <w:bookmarkStart w:id="2" w:name="_Toc456239225"/>
+      <w:bookmarkStart w:id="1" w:name="_Toc456239225"/>
       <w:r>
         <w:t>Custom Game Engine Tools</w:t>
       </w:r>
+      <w:bookmarkEnd w:id="1"/>
+    </w:p>
+    <w:p>
+      <w:pPr>
+        <w:pStyle w:val="Heading2"/>
+      </w:pPr>
+      <w:bookmarkStart w:id="2" w:name="_Toc456239226"/>
+      <w:r>
+        <w:t>History of Custom Tools in Game Development</w:t>
+      </w:r>
       <w:bookmarkEnd w:id="2"/>
-    </w:p>
-    <w:p>
-      <w:pPr>
-        <w:pStyle w:val="Heading2"/>
-      </w:pPr>
-      <w:bookmarkStart w:id="3" w:name="_Toc456239226"/>
-      <w:r>
-        <w:t>History of Custom Tools in Game Development</w:t>
-      </w:r>
-      <w:bookmarkEnd w:id="3"/>
     </w:p>
     <w:p>
       <w:pPr>
@@ -3478,27 +3476,7 @@
           <w:szCs w:val="24"/>
           <w:lang w:eastAsia="fi-FI"/>
         </w:rPr>
-        <w:t xml:space="preserve">In 1993, before the game called DOOM came out id Software introduced the term DOOM engine. This referred to a revolutionary way John </w:t>
-      </w:r>
-      <w:proofErr w:type="spellStart"/>
-      <w:r>
-        <w:rPr>
-          <w:rFonts w:eastAsia="Times New Roman" w:cs="Times New Roman"/>
-          <w:bCs/>
-          <w:szCs w:val="24"/>
-          <w:lang w:eastAsia="fi-FI"/>
-        </w:rPr>
-        <w:t>Carmack</w:t>
-      </w:r>
-      <w:proofErr w:type="spellEnd"/>
-      <w:r>
-        <w:rPr>
-          <w:rFonts w:eastAsia="Times New Roman" w:cs="Times New Roman"/>
-          <w:bCs/>
-          <w:szCs w:val="24"/>
-          <w:lang w:eastAsia="fi-FI"/>
-        </w:rPr>
-        <w:t xml:space="preserve">, the lead programmer at id, organized components of their game. He made a modular separation between the creative assets and functionality in his code. There were distinct core elements of the engine such as the three-dimensional graphics rendering system, the collision detection system, </w:t>
+        <w:t xml:space="preserve">In 1993, before the game called DOOM came out id Software introduced the term DOOM engine. This referred to a revolutionary way John Carmack, the lead programmer at id, organized components of their game. He made a modular separation between the creative assets and functionality in his code. There were distinct core elements of the engine such as the three-dimensional graphics rendering system, the collision detection system, </w:t>
       </w:r>
       <w:r>
         <w:rPr>
@@ -3577,11 +3555,11 @@
       <w:pPr>
         <w:pStyle w:val="Heading2"/>
       </w:pPr>
-      <w:bookmarkStart w:id="4" w:name="_Toc456239227"/>
+      <w:bookmarkStart w:id="3" w:name="_Toc456239227"/>
       <w:r>
         <w:t>Avatar Customization</w:t>
       </w:r>
-      <w:bookmarkEnd w:id="4"/>
+      <w:bookmarkEnd w:id="3"/>
     </w:p>
     <w:p>
       <w:pPr>
@@ -3772,18 +3750,7 @@
         <w:pStyle w:val="BodyText1"/>
       </w:pPr>
       <w:r>
-        <w:t xml:space="preserve">As seen on Figure 2 the offered colors for customization are not representing the same </w:t>
-      </w:r>
-      <w:proofErr w:type="spellStart"/>
-      <w:r>
-        <w:t>color</w:t>
-      </w:r>
-      <w:proofErr w:type="spellEnd"/>
-      <w:r>
-        <w:t xml:space="preserve"> on the items.</w:t>
-      </w:r>
-      <w:r>
-        <w:t xml:space="preserve"> </w:t>
+        <w:t xml:space="preserve">As seen on Figure 2 the offered colors for customization are not representing the same color on the items. </w:t>
       </w:r>
       <w:r>
         <w:t>Additionally,</w:t>
@@ -3813,11 +3780,11 @@
       <w:pPr>
         <w:pStyle w:val="Heading2"/>
       </w:pPr>
-      <w:bookmarkStart w:id="5" w:name="_Toc456239228"/>
+      <w:bookmarkStart w:id="4" w:name="_Toc456239228"/>
       <w:r>
         <w:t>Unity Editor Scripting</w:t>
       </w:r>
-      <w:bookmarkEnd w:id="5"/>
+      <w:bookmarkEnd w:id="4"/>
     </w:p>
     <w:p>
       <w:pPr>
@@ -3842,34 +3809,20 @@
         <w:pStyle w:val="BodyText1"/>
       </w:pPr>
       <w:r>
-        <w:t xml:space="preserve">Unity editor tools might range from generic purpose to highly specialized ones. Using editor scripts one may create custom inspectors. Unmodified inspector views show all the basic properties of the object selected in the hierarchy. </w:t>
-      </w:r>
-      <w:r>
-        <w:t>Similarly,</w:t>
-      </w:r>
-      <w:r>
-        <w:t xml:space="preserve"> the inspector reveals all the public fields of the script and draw the default inspector for them. Once the scripted game object gets too many properties and becomes a burden to handle, making a custom inspector might be a good idea. With the help of the editor scripts developers can organize the fields of the objects into logical groups and even implement methods to handle the data from the inspector in a specific way. [6, 49.] Furthermore, the default inspector might be drawn if needed through editor scripts. A simple use case for editor scripts is to display the level of a character object based on a calculation, where the character script itself only stores information about experience points it gathered.</w:t>
-      </w:r>
-    </w:p>
-    <w:p>
-      <w:pPr>
-        <w:pStyle w:val="BodyText1"/>
-      </w:pPr>
-    </w:p>
-    <w:p>
-      <w:pPr>
-        <w:pStyle w:val="BodyText1"/>
-      </w:pPr>
-      <w:r>
-        <w:t xml:space="preserve">Additionally, the Unity editor features classes such as GUIStyle and GUISkin to allow further modification of the default look of the editor window elements. With the help of the GUIStyle class the font, the </w:t>
-      </w:r>
-      <w:proofErr w:type="spellStart"/>
-      <w:r>
-        <w:t>color</w:t>
-      </w:r>
-      <w:proofErr w:type="spellEnd"/>
-      <w:r>
-        <w:t>, even the size of the elements can be changed among many other options. [6, 147-150.] Using the GUISkin class the developers may define new skin packages for the default editor window components [6, 156]. Applying a GUISkin rather than using GUIStyles with each element is generally a better approach.</w:t>
+        <w:t>Unity editor tools might range from generic purpose to highly specialized ones. Using editor scripts one may create custom inspectors. Unmodified inspector views show all the basic properties of the object selected in the hierarchy. Similarly, the inspector reveals all the public fields of the script and draw the default inspector for them. Once the scripted game object gets too many properties and becomes a burden to handle, making a custom inspector might be a good idea. With the help of the editor scripts developers can organize the fields of the objects into logical groups and even implement methods to handle the data from the inspector in a specific way. [6, 49.] Furthermore, the default inspector might be drawn if needed through editor scripts. A simple use case for editor scripts is to display the level of a character object based on a calculation, where the character script itself only stores information about experience points it gathered.</w:t>
+      </w:r>
+    </w:p>
+    <w:p>
+      <w:pPr>
+        <w:pStyle w:val="BodyText1"/>
+      </w:pPr>
+    </w:p>
+    <w:p>
+      <w:pPr>
+        <w:pStyle w:val="BodyText1"/>
+      </w:pPr>
+      <w:r>
+        <w:t>Additionally, the Unity editor features classes such as GUIStyle and GUISkin to allow further modification of the default look of the editor window elements. With the help of the GUIStyle class the font, the color, even the size of the elements can be changed among many other options. [6, 147-150.] Using the GUISkin class the developers may define new skin packages for the default editor window components [6, 156]. Applying a GUISkin rather than using GUIStyles with each element is generally a better approach.</w:t>
       </w:r>
     </w:p>
     <w:p>
@@ -3883,6 +3836,138 @@
       </w:pPr>
       <w:r>
         <w:t>Furthermore, saving data into scriptable objects persistently is also possible with editor scripts. Scriptable objects always exist in the project without being attached to a gameobject. This is why they are widely used for saving changes during play mode. Moreover, saving information into scriptable objects have some benefits over using XML or JSON files for the same purpose. Finally, allowing persistent changes to certain elements of the game gives liberty to game designers when they have to adjust certain values to make the game a better experience for players.</w:t>
+      </w:r>
+    </w:p>
+    <w:p>
+      <w:pPr>
+        <w:pStyle w:val="BodyText1"/>
+      </w:pPr>
+    </w:p>
+    <w:p>
+      <w:pPr>
+        <w:pStyle w:val="Heading1"/>
+      </w:pPr>
+      <w:r>
+        <w:t>Creating Unity Editor Tools</w:t>
+      </w:r>
+    </w:p>
+    <w:p>
+      <w:pPr>
+        <w:pStyle w:val="Heading2"/>
+      </w:pPr>
+      <w:r>
+        <w:t>Custom Inspector</w:t>
+      </w:r>
+    </w:p>
+    <w:p>
+      <w:pPr>
+        <w:pStyle w:val="BodyText1"/>
+      </w:pPr>
+    </w:p>
+    <w:p>
+      <w:pPr>
+        <w:pStyle w:val="BodyText1"/>
+      </w:pPr>
+      <w:r>
+        <w:t xml:space="preserve">A custom inspector is a view of a specifically modified script in the inspector view of the Unity editor. In any default inspector of a MonoBehaviour each public variable of the script is exposed in a corresponding field. </w:t>
+      </w:r>
+    </w:p>
+    <w:p>
+      <w:pPr>
+        <w:pStyle w:val="BodyText1"/>
+      </w:pPr>
+      <w:r>
+        <w:t>using UnityEngine;</w:t>
+      </w:r>
+    </w:p>
+    <w:p>
+      <w:pPr>
+        <w:pStyle w:val="BodyText1"/>
+      </w:pPr>
+    </w:p>
+    <w:p>
+      <w:pPr>
+        <w:pStyle w:val="ListingContent"/>
+      </w:pPr>
+      <w:r>
+        <w:t>public class InspectorExample : MonoBehaviour {</w:t>
+      </w:r>
+    </w:p>
+    <w:p>
+      <w:pPr>
+        <w:pStyle w:val="ListingContent"/>
+      </w:pPr>
+      <w:r>
+        <w:t>public int variableA = 100;</w:t>
+      </w:r>
+    </w:p>
+    <w:p>
+      <w:pPr>
+        <w:pStyle w:val="ListingContent"/>
+      </w:pPr>
+      <w:r>
+        <w:t>[SerializeField]</w:t>
+      </w:r>
+    </w:p>
+    <w:p>
+      <w:pPr>
+        <w:pStyle w:val="ListingContent"/>
+      </w:pPr>
+      <w:r>
+        <w:t>private int variableB = 200;</w:t>
+      </w:r>
+    </w:p>
+    <w:p>
+      <w:pPr>
+        <w:pStyle w:val="ListingContent"/>
+      </w:pPr>
+      <w:r>
+        <w:t>// This variable won't be exposed in the inspector</w:t>
+      </w:r>
+    </w:p>
+    <w:p>
+      <w:pPr>
+        <w:pStyle w:val="ListingContent"/>
+      </w:pPr>
+      <w:r>
+        <w:t>[HideInInspector]</w:t>
+      </w:r>
+    </w:p>
+    <w:p>
+      <w:pPr>
+        <w:pStyle w:val="ListingContent"/>
+      </w:pPr>
+      <w:r>
+        <w:t>public int variableC = 300;</w:t>
+      </w:r>
+    </w:p>
+    <w:p>
+      <w:pPr>
+        <w:pStyle w:val="ListingContent"/>
+      </w:pPr>
+      <w:r>
+        <w:t>}</w:t>
+      </w:r>
+    </w:p>
+    <w:p>
+      <w:pPr>
+        <w:pStyle w:val="Listing"/>
+      </w:pPr>
+      <w:r>
+        <w:t>Hiding public fields in the inspector, Copied from Tadres (2015) [6, 54]</w:t>
+      </w:r>
+    </w:p>
+    <w:p>
+      <w:pPr>
+        <w:pStyle w:val="BodyText1"/>
+      </w:pPr>
+    </w:p>
+    <w:p>
+      <w:pPr>
+        <w:pStyle w:val="BodyText1"/>
+      </w:pPr>
+      <w:r>
+        <w:t>Any value in the default inspector is changeable and are also serializable. Hiding an exposed public field is possible by attaching a HideInInspector attribute to it as seen in Listing 1 and the result in the inspector in Figure 3.</w:t>
       </w:r>
     </w:p>
     <w:p>
@@ -3900,10 +3985,11 @@
           <w:noProof/>
           <w:lang w:val="hu-HU" w:eastAsia="ja-JP"/>
         </w:rPr>
+        <w:lastRenderedPageBreak/>
         <w:drawing>
           <wp:inline distT="114300" distB="114300" distL="114300" distR="114300" wp14:anchorId="432F8FDB" wp14:editId="12AE993B">
-            <wp:extent cx="2619375" cy="1990725"/>
-            <wp:effectExtent l="0" t="0" r="0" b="0"/>
+            <wp:extent cx="2324100" cy="1685925"/>
+            <wp:effectExtent l="0" t="0" r="0" b="9525"/>
             <wp:docPr id="9" name="image13.png"/>
             <wp:cNvGraphicFramePr/>
             <a:graphic xmlns:a="http://schemas.openxmlformats.org/drawingml/2006/main">
@@ -3923,7 +4009,7 @@
                   <pic:spPr>
                     <a:xfrm>
                       <a:off x="0" y="0"/>
-                      <a:ext cx="2619375" cy="1990725"/>
+                      <a:ext cx="2324100" cy="1685925"/>
                     </a:xfrm>
                     <a:prstGeom prst="rect">
                       <a:avLst/>
@@ -4024,58 +4110,46 @@
         <w:pStyle w:val="BodyText1"/>
       </w:pPr>
       <w:r>
-        <w:t xml:space="preserve">This inspector class will cause the Unity editor to use the OnInspectorGUI function of the class whenever inspecting the script specified in the type of the CustomEditor attribute. </w:t>
+        <w:t xml:space="preserve">This inspector class will cause the Unity editor to use the OnInspectorGUI function of the class whenever inspecting the script specified in the type of the CustomEditor attribute. A Class structure in the previously specified way has a variable called target. This variable stores the inspected element as a Unity object. Therefore, if developers want to access the script they need to cast this object to the appropriate </w:t>
+      </w:r>
+      <w:r>
+        <w:t>type. [</w:t>
+      </w:r>
+      <w:r>
+        <w:t>6, 55.</w:t>
+      </w:r>
+      <w:r>
+        <w:t>]</w:t>
+      </w:r>
+    </w:p>
+    <w:p>
+      <w:pPr>
+        <w:pStyle w:val="BodyText1"/>
+      </w:pPr>
+    </w:p>
+    <w:p>
+      <w:pPr>
+        <w:pStyle w:val="BodyText1"/>
+      </w:pPr>
+      <w:r>
+        <w:t xml:space="preserve">Furthermore, in cases when the default inspector should be part of the custom inspector, one may add the DrawDefaultInspector function inside the OnInspectorGUI to draw it [6, 58]. The placement of this function is completely arbitrary and will only have an impact on the layout of the inspector. However, drawing custom elements in the inspector can be done by using the functions of the EditorGUI and the EditorGUILayout functions. Additionally, some more elements can be found in the GUILayout class as well. Classes </w:t>
       </w:r>
       <w:r>
         <w:lastRenderedPageBreak/>
-        <w:t xml:space="preserve">A Class structure in the previously specified way has a variable called target. This variable stores the inspected element as a Unity object. Therefore, if developers want to access the script they need to cast this object to the appropriate </w:t>
-      </w:r>
-      <w:r>
-        <w:t>type. [</w:t>
-      </w:r>
-      <w:r>
-        <w:t>6, 55.</w:t>
-      </w:r>
-      <w:r>
-        <w:t>]</w:t>
-      </w:r>
-    </w:p>
-    <w:p>
-      <w:pPr>
-        <w:pStyle w:val="BodyText1"/>
-      </w:pPr>
-    </w:p>
-    <w:p>
-      <w:pPr>
-        <w:pStyle w:val="BodyText1"/>
-      </w:pPr>
-      <w:r>
-        <w:t xml:space="preserve">Furthermore, in cases when the default inspector should be part of the custom inspector, one may add the DrawDefaultInspector function inside the OnInspectorGUI to draw it [6, 58]. The placement of this function is completely arbitrary and will only have an impact on the layout of the inspector. However, drawing custom elements in the inspector can be done by using the functions of the EditorGUI and the EditorGUILayout functions. </w:t>
-      </w:r>
-      <w:r>
-        <w:t>Additionally,</w:t>
-      </w:r>
-      <w:r>
-        <w:t xml:space="preserve"> some more elements can be found in the GUILayout class as well. Classes with Layout in their names refer to elements that can be organized into a layout. Whereas the ones without the word have drawing functions that needs to have a Rect specifying their position and size on the display area.</w:t>
-      </w:r>
-    </w:p>
-    <w:p>
-      <w:pPr>
-        <w:pStyle w:val="BodyText1"/>
-      </w:pPr>
-    </w:p>
-    <w:p>
-      <w:pPr>
-        <w:pStyle w:val="BodyText1"/>
-      </w:pPr>
-      <w:r>
-        <w:t>Layouts in the Editor can flow from top to bottom or from left to right. The inspector is drawn with a top to bottom layout. These layouts can be changed by the script and arranged like tables in HTML scr</w:t>
-      </w:r>
-      <w:r>
-        <w:t xml:space="preserve">ipting. The functions from the </w:t>
-      </w:r>
-      <w:r>
-        <w:t xml:space="preserve">EditorGUILayout class are used for a vertical layout are </w:t>
+        <w:t>with Layout in their names refer to elements that can be organized into a layout. Whereas the ones without the word have drawing functions that needs to have a Rect specifying their position and size on the display area.</w:t>
+      </w:r>
+    </w:p>
+    <w:p>
+      <w:pPr>
+        <w:pStyle w:val="BodyText1"/>
+      </w:pPr>
+    </w:p>
+    <w:p>
+      <w:pPr>
+        <w:pStyle w:val="BodyText1"/>
+      </w:pPr>
+      <w:r>
+        <w:t xml:space="preserve">Layouts in the Editor can flow from top to bottom or from left to right. The inspector is drawn with a top to bottom layout. These layouts can be changed by the script and arranged like tables in HTML scripting. The functions from the EditorGUILayout class are used for a vertical layout are </w:t>
       </w:r>
       <w:proofErr w:type="gramStart"/>
       <w:r>
@@ -4104,13 +4178,7 @@
         <w:pStyle w:val="BodyText1"/>
       </w:pPr>
       <w:r>
-        <w:t xml:space="preserve">Finally, organized into layouts are the fields and controls. Layout elements can be drawn in the custom inspector with the help of the GUILayout and the EditorGUILayout classes functions. There are several type specific fields developers can choose from. All of these fields have several overloads to accommodate different needs. For example, some fields need a label and some do not. The overloads of the field functions allow for both type of displays. Also these fields and controls after all the initial properties they take as arguments, they take more arguments in their overloads such </w:t>
-      </w:r>
-      <w:r>
-        <w:t>as GUIStyle and GUILayoutOption</w:t>
-      </w:r>
-      <w:r>
-        <w:t>s. The properties allow to change the general look and feel of the field as well as the fixed and dynamic size of the GUI elements. [6, 66-67.]</w:t>
+        <w:t>Finally, organized into layouts are the fields and controls. Layout elements can be drawn in the custom inspector with the help of the GUILayout and the EditorGUILayout classes functions. There are several type specific fields developers can choose from. All of these fields have several overloads to accommodate different needs. For example, some fields need a label and some do not. The overloads of the field functions allow for both type of displays. Also these fields and controls after all the initial properties they take as arguments, they take more arguments in their overloads such as GUIStyle and GUILayoutOptions. The properties allow to change the general look and feel of the field as well as the fixed and dynamic size of the GUI elements. [6, 66-67.]</w:t>
       </w:r>
     </w:p>
     <w:p>
@@ -4122,11 +4190,11 @@
       <w:pPr>
         <w:pStyle w:val="Heading2"/>
       </w:pPr>
-      <w:bookmarkStart w:id="6" w:name="_Toc456239231"/>
+      <w:bookmarkStart w:id="5" w:name="_Toc456239231"/>
       <w:r>
         <w:t>GUI Skins and GUI Styles</w:t>
       </w:r>
-      <w:bookmarkEnd w:id="6"/>
+      <w:bookmarkEnd w:id="5"/>
     </w:p>
     <w:p>
       <w:pPr>
@@ -4185,57 +4253,37 @@
         <w:pStyle w:val="BodyText1"/>
       </w:pPr>
       <w:r>
-        <w:t xml:space="preserve">Alternatively, developers may create custom GUIStyles to fit their needs. These styles are initialized with default values such as black font </w:t>
-      </w:r>
-      <w:proofErr w:type="spellStart"/>
-      <w:r>
-        <w:t>color</w:t>
-      </w:r>
-      <w:proofErr w:type="spellEnd"/>
-      <w:r>
-        <w:t>. Although, the default values do not mirror the styles used in the Unity editor. Because of this, developers need to tweak several attributes to achieve the style they aim for. [6, 148.]</w:t>
-      </w:r>
-    </w:p>
-    <w:p>
-      <w:pPr>
-        <w:pStyle w:val="BodyText1"/>
-      </w:pPr>
-    </w:p>
-    <w:p>
-      <w:pPr>
-        <w:pStyle w:val="BodyText1"/>
-      </w:pPr>
-      <w:r>
-        <w:t xml:space="preserve">Each GUIStyle defines specific states required by the Editor GUI. These states are stored inside the GUIStyle in </w:t>
-      </w:r>
-      <w:proofErr w:type="spellStart"/>
-      <w:r>
-        <w:t>GUIStyleState</w:t>
-      </w:r>
-      <w:proofErr w:type="spellEnd"/>
-      <w:r>
-        <w:t xml:space="preserve"> classes storing specialized values. The default state for each element is called normal. The several other states store information about the looks of the controls when the mouse is interacting with them in different ways. [6, 152-153.]</w:t>
-      </w:r>
-    </w:p>
-    <w:p>
-      <w:pPr>
-        <w:pStyle w:val="BodyText1"/>
-      </w:pPr>
-    </w:p>
-    <w:p>
-      <w:pPr>
-        <w:pStyle w:val="BodyText1"/>
-      </w:pPr>
-      <w:r>
-        <w:t xml:space="preserve">Furthermore, GUIStyles can be organized into the GUISkin class which allows to customize the whole UI instead of separate elements. This class must be created as an asset. It is extending the </w:t>
-      </w:r>
-      <w:proofErr w:type="spellStart"/>
-      <w:r>
-        <w:t>ScriptableObject</w:t>
-      </w:r>
-      <w:proofErr w:type="spellEnd"/>
-      <w:r>
-        <w:t xml:space="preserve"> class.</w:t>
+        <w:t xml:space="preserve">Alternatively, developers may create custom GUIStyles to fit their needs. These styles are initialized with default values such as black font color. Although, the default values </w:t>
+      </w:r>
+      <w:r>
+        <w:lastRenderedPageBreak/>
+        <w:t>do not mirror the styles used in the Unity editor. Because of this, developers need to tweak several attributes to achieve the style they aim for. [6, 148.]</w:t>
+      </w:r>
+    </w:p>
+    <w:p>
+      <w:pPr>
+        <w:pStyle w:val="BodyText1"/>
+      </w:pPr>
+    </w:p>
+    <w:p>
+      <w:pPr>
+        <w:pStyle w:val="BodyText1"/>
+      </w:pPr>
+      <w:r>
+        <w:t>Each GUIStyle defines specific states required by the Editor GUI. These states are stored inside the GUIStyle in GUIStyleState classes storing specialized values. The default state for each element is called normal. The several other states store information about the looks of the controls when the mouse is interacting with them in different ways. [6, 152-153.]</w:t>
+      </w:r>
+    </w:p>
+    <w:p>
+      <w:pPr>
+        <w:pStyle w:val="BodyText1"/>
+      </w:pPr>
+    </w:p>
+    <w:p>
+      <w:pPr>
+        <w:pStyle w:val="BodyText1"/>
+      </w:pPr>
+      <w:r>
+        <w:t>Furthermore, GUIStyles can be organized into the GUISkin class which allows to customize the whole UI instead of separate elements. This class must be created as an asset. It is extending the ScriptableObject class.</w:t>
       </w:r>
       <w:r>
         <w:t xml:space="preserve"> </w:t>
@@ -4256,7 +4304,6 @@
           <w:noProof/>
           <w:lang w:val="hu-HU" w:eastAsia="ja-JP"/>
         </w:rPr>
-        <w:lastRenderedPageBreak/>
         <w:drawing>
           <wp:inline distT="114300" distB="114300" distL="114300" distR="114300" wp14:anchorId="14B9974E" wp14:editId="2EEE361F">
             <wp:extent cx="2619375" cy="4953000"/>
@@ -4313,6 +4360,7 @@
         <w:pStyle w:val="BodyText1"/>
       </w:pPr>
       <w:r>
+        <w:lastRenderedPageBreak/>
         <w:t xml:space="preserve">Additionally, the pros of using GUISkins is their reusability in other projects. Finally, these assets generate their own custom inspector to facilitate the graphical editing of GUIStyles as seen in Figure 4. </w:t>
       </w:r>
       <w:r>
@@ -4328,10 +4376,47 @@
       <w:pPr>
         <w:pStyle w:val="Heading2"/>
       </w:pPr>
-      <w:bookmarkStart w:id="7" w:name="_Toc456239232"/>
+      <w:bookmarkStart w:id="6" w:name="_Toc456239232"/>
       <w:r>
         <w:t>Scriptable Objects</w:t>
       </w:r>
+      <w:bookmarkEnd w:id="6"/>
+    </w:p>
+    <w:p>
+      <w:pPr>
+        <w:pStyle w:val="BodyText1"/>
+      </w:pPr>
+    </w:p>
+    <w:p>
+      <w:pPr>
+        <w:pStyle w:val="BodyText1"/>
+      </w:pPr>
+      <w:r>
+        <w:t xml:space="preserve">Unity has a special object type called scriptable objects. Scripts inheriting from the ScriptableObject class do not need to be attached to an instance of a game object inside the scene in order to exist. This is due to these elements are being saved as assets in the project. Using scriptable object have the benefit of automated data handling and parsing in contrast to using plain text, XML or JSON formats. </w:t>
+      </w:r>
+      <w:r>
+        <w:t>Furthermore,</w:t>
+      </w:r>
+      <w:r>
+        <w:t xml:space="preserve"> with the use of scriptable objects developers can create custom editors for game designers where they can test certain aspects of the game with different values and make the changes persist.</w:t>
+      </w:r>
+      <w:r>
+        <w:t xml:space="preserve"> [6, 163-164.]</w:t>
+      </w:r>
+    </w:p>
+    <w:p>
+      <w:pPr>
+        <w:pStyle w:val="BodyText1"/>
+      </w:pPr>
+    </w:p>
+    <w:p>
+      <w:pPr>
+        <w:pStyle w:val="Heading2"/>
+      </w:pPr>
+      <w:bookmarkStart w:id="7" w:name="_Toc456239233"/>
+      <w:r>
+        <w:t>AssetPostprocessor Scripts</w:t>
+      </w:r>
       <w:bookmarkEnd w:id="7"/>
     </w:p>
     <w:p>
@@ -4344,94 +4429,51 @@
         <w:pStyle w:val="BodyText1"/>
       </w:pPr>
       <w:r>
-        <w:t xml:space="preserve">Unity has a special object type called scriptable objects. Scripts inheriting from the ScriptableObject class do not need to be attached to an instance of a game object inside the scene in order to exist. This is due to these elements are being saved as assets in the project. Using scriptable object have the benefit of automated data handling and parsing in contrast to using plain text, XML or JSON formats. </w:t>
-      </w:r>
-      <w:r>
-        <w:t>Furthermore,</w:t>
-      </w:r>
-      <w:r>
-        <w:t xml:space="preserve"> with the use of scriptable objects developers can create custom editors for game designers where they can </w:t>
-      </w:r>
+        <w:t>The AssetPostprocessor class allows developers to specify specialized settings for importing different assets. Rules for importing can range from a simple name filters making changes based on the name of the files to a sophisticated file content based check modifying the incoming assets. Gathering all these rules into a DLL is a good practice to avoid compilation errors inside the Unity project or undesired import settings. [6, 178-180.]</w:t>
+      </w:r>
+    </w:p>
+    <w:p>
+      <w:pPr>
+        <w:pStyle w:val="BodyText1"/>
+      </w:pPr>
+    </w:p>
+    <w:p>
+      <w:pPr>
+        <w:pStyle w:val="BodyText1"/>
+      </w:pPr>
+      <w:r>
+        <w:t>There are many events available inside the AssetPostprocessor class for detecting changes in the project assets. Some of these events detect only one type of assets changing and some detect different sort of changes across all assets. For example, capturing all the textures being imported for a 2D game and modifying their attributes to become sprites can be done using the OnPostprocessTexture event. [6, 181-184.]</w:t>
+      </w:r>
+    </w:p>
+    <w:p>
+      <w:pPr>
+        <w:pStyle w:val="BodyText1"/>
+      </w:pPr>
+    </w:p>
+    <w:p>
+      <w:pPr>
+        <w:pStyle w:val="BodyText1"/>
+      </w:pPr>
+      <w:r>
+        <w:t>Additionally, using the properties of the AssetPostprocessor in a child class gives developers access to the specific import settings of each asset type. This can be achieved by typecasting the assetImporter property into the correct type. Once this cast is in a variable, it is freely configurable for the needs of the project. [6, 181-184.]</w:t>
+      </w:r>
+    </w:p>
+    <w:p>
+      <w:pPr>
+        <w:pStyle w:val="Heading1"/>
+      </w:pPr>
+      <w:bookmarkStart w:id="8" w:name="_Toc456239234"/>
       <w:r>
         <w:lastRenderedPageBreak/>
-        <w:t>test certain aspects of the game with different values and make the changes persist.</w:t>
-      </w:r>
-      <w:r>
-        <w:t xml:space="preserve"> </w:t>
-      </w:r>
-      <w:r>
-        <w:t>[6, 163-164.]</w:t>
-      </w:r>
-    </w:p>
-    <w:p>
-      <w:pPr>
-        <w:pStyle w:val="BodyText1"/>
-      </w:pPr>
+        <w:t>The Avatar Content Editor</w:t>
+      </w:r>
+      <w:bookmarkEnd w:id="8"/>
     </w:p>
     <w:p>
       <w:pPr>
         <w:pStyle w:val="Heading2"/>
       </w:pPr>
-      <w:bookmarkStart w:id="8" w:name="_Toc456239233"/>
-      <w:r>
-        <w:t>AssetPostprocessor Scripts</w:t>
-      </w:r>
-      <w:bookmarkEnd w:id="8"/>
-    </w:p>
-    <w:p>
-      <w:pPr>
-        <w:pStyle w:val="BodyText1"/>
-      </w:pPr>
-    </w:p>
-    <w:p>
-      <w:pPr>
-        <w:pStyle w:val="BodyText1"/>
-      </w:pPr>
-      <w:r>
-        <w:t>The AssetPostprocessor class allows developers to specify specialized settings for importing different assets. Rules for importing can range from a simple name filters making changes based on the name of the files to a sophisticated file content based check modifying the incoming assets. Gathering all these rules into a DLL is a good practice to avoid compilation errors inside the Unity project or undesired import settings. [6, 178-180.]</w:t>
-      </w:r>
-    </w:p>
-    <w:p>
-      <w:pPr>
-        <w:pStyle w:val="BodyText1"/>
-      </w:pPr>
-    </w:p>
-    <w:p>
-      <w:pPr>
-        <w:pStyle w:val="BodyText1"/>
-      </w:pPr>
-      <w:r>
-        <w:t>There are many events available inside the AssetPostprocessor class for detecting changes in the project assets. Some of these events detect only one type of assets changing and some detect different sort of changes across all assets. For example, capturing all the textures being imported for a 2D game and modifying their attributes to become sprites can be done using the OnPostprocessTexture event. [6, 181-184.]</w:t>
-      </w:r>
-    </w:p>
-    <w:p>
-      <w:pPr>
-        <w:pStyle w:val="BodyText1"/>
-      </w:pPr>
-    </w:p>
-    <w:p>
-      <w:pPr>
-        <w:pStyle w:val="BodyText1"/>
-      </w:pPr>
-      <w:r>
-        <w:t>Additionally, using the properties of the AssetPostprocessor in a child class gives developers access to the specific import settings of each asset type. This can be achieved by typecasting the assetImporter property into the correct type. Once this cast is in a variable, it is freely configurable for the needs of the project. [6, 181-184.]</w:t>
-      </w:r>
-    </w:p>
-    <w:p>
-      <w:pPr>
-        <w:pStyle w:val="Heading1"/>
-      </w:pPr>
-      <w:bookmarkStart w:id="9" w:name="_Toc456239234"/>
-      <w:r>
-        <w:t>The Avatar Content Editor</w:t>
-      </w:r>
-      <w:bookmarkEnd w:id="9"/>
-    </w:p>
-    <w:p>
-      <w:pPr>
-        <w:pStyle w:val="Heading2"/>
-      </w:pPr>
-      <w:bookmarkStart w:id="10" w:name="_Toc456239235"/>
+      <w:bookmarkStart w:id="9" w:name="_Toc456239235"/>
       <w:r>
         <w:t>Functionality</w:t>
       </w:r>
@@ -4459,33 +4501,7 @@
         <w:pStyle w:val="BodyText1"/>
       </w:pPr>
       <w:r>
-        <w:t xml:space="preserve">The Avatar Content Editor (ACE) is a tool that facilitates the editing and creation of avatar content such as clothes, set decorations, </w:t>
-      </w:r>
-      <w:proofErr w:type="spellStart"/>
-      <w:r>
-        <w:t>color</w:t>
-      </w:r>
-      <w:proofErr w:type="spellEnd"/>
-      <w:r>
-        <w:t xml:space="preserve">, skin colors, clothing sets and gestures </w:t>
-      </w:r>
-      <w:r>
-        <w:t>with</w:t>
-      </w:r>
-      <w:r>
-        <w:t xml:space="preserve"> the help of ACE you can modify data of the products and items </w:t>
-      </w:r>
-      <w:r>
-        <w:t>listed. Furthermore, as Figure 5</w:t>
-      </w:r>
-      <w:r>
-        <w:t xml:space="preserve"> ill</w:t>
-      </w:r>
-      <w:r>
-        <w:t>ustrates the ACE interface is a</w:t>
-      </w:r>
-      <w:r>
-        <w:t xml:space="preserve"> custom inspector of a singleton class. This class interacts with a number of other manager classes in order to provide all its functionality.</w:t>
+        <w:t>The Avatar Content Editor (ACE) is a tool that facilitates the editing and creation of avatar content such as clothes, set decorations, color, skin colors, clothing sets and gestures with the help of ACE you can modify data of the products and items listed. Furthermore, as Figure 5 illustrates the ACE interface is a custom inspector of a singleton class. This class interacts with a number of other manager classes in order to provide all its functionality.</w:t>
       </w:r>
     </w:p>
     <w:p>
@@ -4503,7 +4519,6 @@
           <w:noProof/>
           <w:lang w:val="hu-HU" w:eastAsia="ja-JP"/>
         </w:rPr>
-        <w:lastRenderedPageBreak/>
         <w:drawing>
           <wp:inline distT="114300" distB="114300" distL="114300" distR="114300" wp14:anchorId="301E8884" wp14:editId="1E67F2F1">
             <wp:extent cx="4670108" cy="2926301"/>
@@ -4589,38 +4604,24 @@
         <w:pStyle w:val="BodyText1"/>
       </w:pPr>
       <w:r>
-        <w:t>Feedback to the users of the ACE is very important. In order to determine whether something is done wrong or the tool needs time to load this tool uses a combination of dialogs, progress bars and various colors to explain certain situations clearly to its users. For instance, as the ACE is started up, the entire view in the custom inspector becomes disabled and several progress bars appear to notify the users of the loading process and the steps involved.</w:t>
-      </w:r>
-    </w:p>
-    <w:p>
-      <w:pPr>
-        <w:pStyle w:val="BodyText1"/>
-      </w:pPr>
-    </w:p>
-    <w:p>
-      <w:pPr>
-        <w:pStyle w:val="BodyText1"/>
-      </w:pPr>
-      <w:r>
-        <w:t xml:space="preserve">There are several colors used to tell artists and developers about certain properties of items and their attributes. Red is used to highlight fatal errors, which would prevent data from being processed. The button of each item having an error will be </w:t>
-      </w:r>
-      <w:proofErr w:type="spellStart"/>
-      <w:r>
-        <w:t>colored</w:t>
-      </w:r>
-      <w:proofErr w:type="spellEnd"/>
-      <w:r>
-        <w:t xml:space="preserve"> red as well as the fields in their attributes holding erroneous data. Furthermore, yellow is used in two ways. It refers to fields in the attributes which contain some sort of warning. In the </w:t>
+        <w:t xml:space="preserve">Feedback to the users of the ACE is very important. In order to determine whether something is done wrong or the tool needs time to load this tool uses a combination of dialogs, </w:t>
       </w:r>
       <w:r>
         <w:lastRenderedPageBreak/>
-        <w:t xml:space="preserve">browser views, yellow buttons mean the item has been modified and not yet saved. </w:t>
-      </w:r>
-      <w:r>
-        <w:t>Finally,</w:t>
-      </w:r>
-      <w:r>
-        <w:t xml:space="preserve"> blue is used on the browser view buttons to show that that item is new and is not yet saved.</w:t>
+        <w:t>progress bars and various colors to explain certain situations clearly to its users. For instance, as the ACE is started up, the entire view in the custom inspector becomes disabled and several progress bars appear to notify the users of the loading process and the steps involved.</w:t>
+      </w:r>
+    </w:p>
+    <w:p>
+      <w:pPr>
+        <w:pStyle w:val="BodyText1"/>
+      </w:pPr>
+    </w:p>
+    <w:p>
+      <w:pPr>
+        <w:pStyle w:val="BodyText1"/>
+      </w:pPr>
+      <w:r>
+        <w:t>There are several colors used to tell artists and developers about certain properties of items and their attributes. Red is used to highlight fatal errors, which would prevent data from being processed. The button of each item having an error will be colored red as well as the fields in their attributes holding erroneous data. Furthermore, yellow is used in two ways. It refers to fields in the attributes which contain some sort of warning. In the browser views, yellow buttons mean the item has been modified and not yet saved. Finally, blue is used on the browser view buttons to show that that item is new and is not yet saved.</w:t>
       </w:r>
     </w:p>
     <w:p>
@@ -4636,6 +4637,7 @@
       <w:r>
         <w:rPr>
           <w:noProof/>
+          <w:lang w:val="hu-HU" w:eastAsia="ja-JP"/>
         </w:rPr>
         <w:drawing>
           <wp:inline distT="114300" distB="114300" distL="114300" distR="114300" wp14:anchorId="4FFBB4F7" wp14:editId="065A50B5">
@@ -4731,15 +4733,7 @@
         <w:pStyle w:val="BodyText1"/>
       </w:pPr>
       <w:r>
-        <w:t xml:space="preserve">The ACE features a validation functionality which provides helpful feedback on suspicious or erroneous properties of certain items. Suspicious items can be products which are set to be purchasable, although they are also either free or are not assigned to be available in any shop. This would mean that the item is either for free or not available at all in-game. Fields with these type of warnings are </w:t>
-      </w:r>
-      <w:proofErr w:type="spellStart"/>
-      <w:r>
-        <w:t>colored</w:t>
-      </w:r>
-      <w:proofErr w:type="spellEnd"/>
-      <w:r>
-        <w:t xml:space="preserve"> yellow and show a description bellow the attributes of the items. These descriptions are marked with an exclamation point inside a yellow triangle as seen in Figure </w:t>
+        <w:t xml:space="preserve">The ACE features a validation functionality which provides helpful feedback on suspicious or erroneous properties of certain items. Suspicious items can be products which are set to be purchasable, although they are also either free or are not assigned to be available in any shop. This would mean that the item is either for free or not available at all in-game. Fields with these type of warnings are colored yellow and show a description bellow the attributes of the items. These descriptions are marked with an exclamation point inside a yellow triangle as seen in Figure </w:t>
       </w:r>
       <w:r>
         <w:t>7</w:t>
@@ -4761,6 +4755,7 @@
       <w:r>
         <w:rPr>
           <w:noProof/>
+          <w:lang w:val="hu-HU" w:eastAsia="ja-JP"/>
         </w:rPr>
         <w:drawing>
           <wp:inline distT="114300" distB="114300" distL="114300" distR="114300" wp14:anchorId="7EB86DB1" wp14:editId="04551B89">
@@ -4818,6 +4813,7 @@
         <w:pStyle w:val="BodyText1"/>
       </w:pPr>
       <w:r>
+        <w:lastRenderedPageBreak/>
         <w:t xml:space="preserve">Additionally, fields with errors are marked with red. This directs the attention of the user to the data fields where they must make changes. As seen on Figure </w:t>
       </w:r>
       <w:r>
@@ -4919,6 +4915,7 @@
       <w:r>
         <w:rPr>
           <w:noProof/>
+          <w:lang w:val="hu-HU" w:eastAsia="ja-JP"/>
         </w:rPr>
         <w:drawing>
           <wp:inline distT="114300" distB="114300" distL="114300" distR="114300" wp14:anchorId="66BEA921" wp14:editId="3B6B3B18">
@@ -4989,8 +4986,121 @@
         <w:pStyle w:val="Heading2"/>
       </w:pPr>
       <w:r>
+        <w:t>Items and Products</w:t>
+      </w:r>
+      <w:bookmarkEnd w:id="9"/>
+    </w:p>
+    <w:p>
+      <w:pPr>
+        <w:pStyle w:val="BodyText1"/>
+      </w:pPr>
+    </w:p>
+    <w:p>
+      <w:pPr>
+        <w:pStyle w:val="BodyText1"/>
+      </w:pPr>
+      <w:r>
+        <w:t>With the Avatar Content Editor artists and developers can create and edit many types of products and items. There are several types of items represented in the ACE. On the other hand, not all of these items are products as well. Clothing items and colors are purchasable in-game thus they can be referred to as products. The rest of the items such as skin colors, clothing sets, set decorations and gestures are not products. Clothing sets are a group of clothes which provide prizes on acquisition of all items in-game as well as special set decorations once all parts of the set are worn by players.</w:t>
+      </w:r>
+    </w:p>
+    <w:p>
+      <w:pPr>
+        <w:pStyle w:val="BodyText1"/>
+      </w:pPr>
+    </w:p>
+    <w:p>
+      <w:pPr>
+        <w:pStyle w:val="BodyText1"/>
+      </w:pPr>
+      <w:r>
+        <w:t>Each of these items are represented using a common interface called the IACESmartObject. This is an umbrella interface that implements many other interfaces in order to bring several functionalities into one as shown in Listing i. The IACESmartObjects are validatable, which means they have a function that returns a boolean value which determines if the item is valid or not.</w:t>
+      </w:r>
+    </w:p>
+    <w:p>
+      <w:pPr>
+        <w:pStyle w:val="BodyText1"/>
+      </w:pPr>
+    </w:p>
+    <w:p>
+      <w:pPr>
+        <w:pStyle w:val="ListingContent"/>
+      </w:pPr>
+      <w:r>
+        <w:t>public interface IACESmartObject : IACEValidatable, IACEFilterable, IACESortable, IACEDrawable, IACEUISpriteSavable, IRawProductConvertable</w:t>
+      </w:r>
+    </w:p>
+    <w:p>
+      <w:pPr>
+        <w:pStyle w:val="ListingContent"/>
+      </w:pPr>
+      <w:r>
+        <w:t>{</w:t>
+      </w:r>
+    </w:p>
+    <w:p>
+      <w:pPr>
+        <w:pStyle w:val="ListingContent"/>
+      </w:pPr>
+      <w:r>
+        <w:t xml:space="preserve">    EditorViews BelongsToView { get; }</w:t>
+      </w:r>
+    </w:p>
+    <w:p>
+      <w:pPr>
+        <w:pStyle w:val="ListingContent"/>
+      </w:pPr>
+      <w:r>
+        <w:t xml:space="preserve">    ACEItemFlags Flags { get; set; }</w:t>
+      </w:r>
+    </w:p>
+    <w:p>
+      <w:pPr>
+        <w:pStyle w:val="ListingContent"/>
+      </w:pPr>
+      <w:r>
+        <w:t>}</w:t>
+      </w:r>
+    </w:p>
+    <w:p>
+      <w:pPr>
+        <w:pStyle w:val="Listing"/>
+      </w:pPr>
+      <w:r>
+        <w:t>The Implementation of the IACESmartObject</w:t>
+      </w:r>
+    </w:p>
+    <w:p>
+      <w:pPr>
+        <w:pStyle w:val="BodyText1"/>
+      </w:pPr>
+    </w:p>
+    <w:p>
+      <w:pPr>
+        <w:pStyle w:val="BodyText1"/>
+      </w:pPr>
+      <w:r>
+        <w:t xml:space="preserve">Also, implementing the IACEFilterable and the IACESortable interfaces respectively mean these items will have fields by which they can be put into groups when users filter </w:t>
+      </w:r>
+      <w:r>
         <w:lastRenderedPageBreak/>
-        <w:t>Items and Products</w:t>
+        <w:t>their browser view and ordered in specific ways. Furthermore, the IACEDrawable interface allows these smart object to be drawn in the custom editor of the ACE. Functions implementing this interface are drawing the browser buttons and the attributes of each item. Finally, the IACEUISpriteSavable and the IRawProductConvertable are responsible for ensuring the smart object has the functionality to save UI sprites whenever necessary and provides them with the ability to be saved as a RawProduct on demand.</w:t>
+      </w:r>
+    </w:p>
+    <w:p>
+      <w:pPr>
+        <w:pStyle w:val="BodyText1"/>
+      </w:pPr>
+    </w:p>
+    <w:p>
+      <w:pPr>
+        <w:pStyle w:val="Heading2"/>
+      </w:pPr>
+      <w:bookmarkStart w:id="10" w:name="_Toc456239236"/>
+      <w:r>
+        <w:t xml:space="preserve">Visual </w:t>
+      </w:r>
+      <w:r>
+        <w:t>Components</w:t>
       </w:r>
       <w:bookmarkEnd w:id="10"/>
     </w:p>
@@ -5004,171 +5114,23 @@
         <w:pStyle w:val="BodyText1"/>
       </w:pPr>
       <w:r>
-        <w:t>With the Avatar Content Editor artists and developers can create and edit many types of products and items. There are several types of items represented in the ACE. On the other hand, not all of these items are products as well. Clothing items and colors are purchasable in-game thus they can be referred to as products. The rest of the items such as skin colors, clothing sets, set decorations and gestures are not products. Clothing sets are a group of clothes which provide prizes on acquisition of all items in-game as well as special set decorations once all parts of the set are worn by players.</w:t>
-      </w:r>
-    </w:p>
-    <w:p>
-      <w:pPr>
-        <w:pStyle w:val="BodyText1"/>
-      </w:pPr>
-    </w:p>
-    <w:p>
-      <w:pPr>
-        <w:pStyle w:val="BodyText1"/>
-      </w:pPr>
-      <w:r>
-        <w:t xml:space="preserve">Each of these items are represented using a common interface called the IACESmartObject. This is an umbrella interface that implements many other interfaces in order to bring several </w:t>
-      </w:r>
-      <w:r>
-        <w:t>functionalities</w:t>
-      </w:r>
-      <w:r>
-        <w:t xml:space="preserve"> into one as shown in Listing </w:t>
-      </w:r>
-      <w:proofErr w:type="spellStart"/>
-      <w:r>
-        <w:t>i</w:t>
-      </w:r>
-      <w:proofErr w:type="spellEnd"/>
-      <w:r>
-        <w:t>. The IACESmartObjects are validatable, which means they have a function that returns a boolean value which determines if the item is valid or not.</w:t>
-      </w:r>
-    </w:p>
-    <w:p>
-      <w:pPr>
-        <w:pStyle w:val="BodyText1"/>
-      </w:pPr>
-    </w:p>
-    <w:p>
-      <w:pPr>
-        <w:pStyle w:val="ListingContent"/>
-      </w:pPr>
-      <w:r>
-        <w:t>public interface IACESmartObject : IACEValidatable, IACEFilterable, IACESortable, IACEDrawable, IACEUISpriteSavable, IRawProductConvertable</w:t>
-      </w:r>
-    </w:p>
-    <w:p>
-      <w:pPr>
-        <w:pStyle w:val="ListingContent"/>
-      </w:pPr>
-      <w:r>
-        <w:t>{</w:t>
-      </w:r>
-    </w:p>
-    <w:p>
-      <w:pPr>
-        <w:pStyle w:val="ListingContent"/>
-      </w:pPr>
-      <w:r>
-        <w:t xml:space="preserve">    EditorViews BelongsToView { get; }</w:t>
-      </w:r>
-    </w:p>
-    <w:p>
-      <w:pPr>
-        <w:pStyle w:val="ListingContent"/>
-      </w:pPr>
-      <w:r>
-        <w:t xml:space="preserve">    ACEItemFlags Flags { get; set; }</w:t>
-      </w:r>
-    </w:p>
-    <w:p>
-      <w:pPr>
-        <w:pStyle w:val="ListingContent"/>
-      </w:pPr>
-      <w:r>
-        <w:t>}</w:t>
-      </w:r>
-    </w:p>
-    <w:p>
-      <w:pPr>
-        <w:pStyle w:val="Listing"/>
-      </w:pPr>
-      <w:r>
-        <w:t>The Implementation of the IACESmartObject</w:t>
-      </w:r>
-    </w:p>
-    <w:p>
-      <w:pPr>
-        <w:pStyle w:val="BodyText1"/>
-      </w:pPr>
-    </w:p>
-    <w:p>
-      <w:pPr>
-        <w:pStyle w:val="BodyText1"/>
-      </w:pPr>
-      <w:r>
-        <w:t xml:space="preserve">Also, implementing the IACEFilterable and the IACESortable interfaces respectively mean these items will have fields by which they can be put into groups when users filter their browser view and ordered in specific ways. Furthermore, the IACEDrawable interface allows these smart object to be drawn in the custom editor of the ACE. Functions implementing this interface are drawing the browser buttons and the attributes of each item. </w:t>
-      </w:r>
-      <w:r>
-        <w:t>Finally,</w:t>
-      </w:r>
-      <w:r>
-        <w:t xml:space="preserve"> the IACEUISpriteSavable and the IRawProductConvertable are responsible for ensuring the smart object has the functionality to save UI sprites whenever necessary and provides them with the ability to be saved as a RawProduct on demand.</w:t>
-      </w:r>
-    </w:p>
-    <w:p>
-      <w:pPr>
-        <w:pStyle w:val="BodyText1"/>
-      </w:pPr>
-    </w:p>
-    <w:p>
-      <w:pPr>
-        <w:pStyle w:val="Heading2"/>
-      </w:pPr>
-      <w:bookmarkStart w:id="11" w:name="_Toc456239236"/>
-      <w:r>
-        <w:t xml:space="preserve">Visual </w:t>
-      </w:r>
-      <w:r>
-        <w:t>Components</w:t>
-      </w:r>
-      <w:bookmarkEnd w:id="11"/>
-    </w:p>
-    <w:p>
-      <w:pPr>
-        <w:pStyle w:val="BodyText1"/>
-      </w:pPr>
-    </w:p>
-    <w:p>
-      <w:pPr>
-        <w:pStyle w:val="BodyText1"/>
-      </w:pPr>
-      <w:r>
-        <w:lastRenderedPageBreak/>
-        <w:t xml:space="preserve">The entire UI of the ACE is a custom inspector of the </w:t>
-      </w:r>
-      <w:proofErr w:type="spellStart"/>
-      <w:r>
-        <w:t>AvatarContentEditor</w:t>
-      </w:r>
-      <w:proofErr w:type="spellEnd"/>
-      <w:r>
-        <w:t xml:space="preserve"> class. Some elements are scalable when the size of the inspector is changed, but some elements need extra code to work with these changes. For example, the buttons of the browser views are coded similarly to what users can see in a generic file browser window of an operating system. The icons of browser view in the ACE are getting rearranged and spaced out dynamically as the size of the view changes. This allows more customizability and more flexible work space.</w:t>
-      </w:r>
-    </w:p>
-    <w:p>
-      <w:pPr>
-        <w:pStyle w:val="BodyText1"/>
-      </w:pPr>
-    </w:p>
-    <w:p>
-      <w:pPr>
-        <w:pStyle w:val="BodyText1"/>
-      </w:pPr>
-      <w:r>
-        <w:t>The ACE uses tabs to divide the UI into item categories and a setting section. The tabs are marked with an icon representing the item type</w:t>
-      </w:r>
-      <w:r>
-        <w:t xml:space="preserve"> they hold as shown in Figure 9</w:t>
-      </w:r>
-      <w:r>
-        <w:t>.</w:t>
-      </w:r>
-      <w:r>
-        <w:t xml:space="preserve"> </w:t>
-      </w:r>
-      <w:r>
-        <w:t>Also, clicking Sync &amp; Save will serialize the data of all the modified items relevant to the server and will upload them.</w:t>
+        <w:t>The entire UI of the ACE is a custom inspector of the AvatarContentEditor class. Some elements are scalable when the size of the inspector is changed, but some elements need extra code to work with these changes. For example, the buttons of the browser views are coded similarly to what users can see in a generic file browser window of an operating system. The icons of browser view in the ACE are getting rearranged and spaced out dynamically as the size of the view changes. This allows more customizability and more flexible work space.</w:t>
+      </w:r>
+    </w:p>
+    <w:p>
+      <w:pPr>
+        <w:pStyle w:val="BodyText1"/>
+      </w:pPr>
+    </w:p>
+    <w:p>
+      <w:pPr>
+        <w:pStyle w:val="BodyText1"/>
+      </w:pPr>
+      <w:r>
+        <w:t>The ACE uses tabs to divide the UI into item categories and a setting section. The tabs are marked with an icon representing the item type they hold as shown in Figure 9.</w:t>
+      </w:r>
+      <w:r>
+        <w:t xml:space="preserve"> Also, clicking Sync &amp; Save will serialize the data of all the modified items relevant to the server and will upload them.</w:t>
       </w:r>
     </w:p>
     <w:p>
@@ -5184,6 +5146,7 @@
       <w:r>
         <w:rPr>
           <w:noProof/>
+          <w:lang w:val="hu-HU" w:eastAsia="ja-JP"/>
         </w:rPr>
         <w:drawing>
           <wp:inline distT="114300" distB="114300" distL="114300" distR="114300" wp14:anchorId="00B20BDE" wp14:editId="497E0330">
@@ -5241,40 +5204,30 @@
         <w:pStyle w:val="BodyText1"/>
       </w:pPr>
       <w:r>
-        <w:t xml:space="preserve">The icons on the tabs in order represent: clothes, colors, skin </w:t>
-      </w:r>
-      <w:proofErr w:type="spellStart"/>
-      <w:r>
-        <w:t>color</w:t>
-      </w:r>
-      <w:proofErr w:type="spellEnd"/>
-      <w:r>
-        <w:t>, clothing sets, set decorations, gestures and settings. Clicking any of these buttons will show the corresponding sections. Because the browser views are generic each of these button presses will result in the ACE doing an initial type filtering to show the correct type of items.</w:t>
-      </w:r>
-    </w:p>
-    <w:p>
-      <w:pPr>
-        <w:pStyle w:val="BodyText1"/>
-      </w:pPr>
-    </w:p>
-    <w:p>
-      <w:pPr>
-        <w:pStyle w:val="BodyText1"/>
-      </w:pPr>
-      <w:r>
-        <w:t>Browsers and pickers are an essential part of the ACE. Through these views users can see and access the attributes or select items. Item browsers are a generic view where any IACESmartObject can be displayed. The functions of the browsers and pickers in the ACE are called to look at a filtered and ordered list that has every item that needs to be displayed. The browser differs from the picker in look and fun</w:t>
+        <w:t>The icons on the tabs in order represent: clothes, colors, skin color, clothing sets, set decorations, gestures and settings. Clicking any of these buttons will show the corresponding sections. Because the browser views are generic each of these button presses will result in the ACE doing an initial type filtering to show the correct type of items.</w:t>
+      </w:r>
+    </w:p>
+    <w:p>
+      <w:pPr>
+        <w:pStyle w:val="BodyText1"/>
+      </w:pPr>
+    </w:p>
+    <w:p>
+      <w:pPr>
+        <w:pStyle w:val="BodyText1"/>
+      </w:pPr>
+      <w:r>
+        <w:t xml:space="preserve">Browsers and pickers are an essential part of the ACE. Through these views users can see and access the attributes or select items. Item browsers are a generic view where any IACESmartObject can be displayed. The functions of the browsers and pickers in the ACE are called to look at a filtered and ordered list that has every item that needs to </w:t>
+      </w:r>
+      <w:r>
+        <w:lastRenderedPageBreak/>
+        <w:t>be displayed. The browser differs from the picker in look and fun</w:t>
       </w:r>
       <w:r>
         <w:t>ctionality as shown in Figure 10</w:t>
       </w:r>
       <w:r>
-        <w:t xml:space="preserve">. The picker is a </w:t>
-      </w:r>
-      <w:r>
-        <w:t>cancellable</w:t>
-      </w:r>
-      <w:r>
-        <w:t xml:space="preserve"> view with less sorting and filtering options than the regular browser view.</w:t>
+        <w:t>. The picker is a cancellable view with less sorting and filtering options than the regular browser view.</w:t>
       </w:r>
     </w:p>
     <w:p>
@@ -5290,8 +5243,8 @@
       <w:r>
         <w:rPr>
           <w:noProof/>
+          <w:lang w:val="hu-HU" w:eastAsia="ja-JP"/>
         </w:rPr>
-        <w:lastRenderedPageBreak/>
         <w:drawing>
           <wp:inline distT="114300" distB="114300" distL="114300" distR="114300" wp14:anchorId="283EA79D" wp14:editId="06B10B94">
             <wp:extent cx="4679640" cy="1955800"/>
@@ -5348,15 +5301,7 @@
         <w:pStyle w:val="BodyText1"/>
       </w:pPr>
       <w:r>
-        <w:t xml:space="preserve">The filters and the sorting can be modified on top of the scroll view of the browser. These fields are from top to bottom: the search bar, flag filter, sorting options, shop filter, the origin filter, gender filter, clothing slot filter and rarity filter. These filters might not be present on every type. The search bar overrides all other filters and will show any item that matches the name or the code name entered depending on the state of the drop down menu on the right side. This means that users who know what they are looking for can this way find anything with ease. Additionally, sorting helps to arrange many items in an order specified in the drop down. Users can sort their items by the alphabet, by hard or soft currency value, by vertex count on items with meshes or they can arrange the colors specifically by their </w:t>
-      </w:r>
-      <w:proofErr w:type="spellStart"/>
-      <w:r>
-        <w:t>color</w:t>
-      </w:r>
-      <w:proofErr w:type="spellEnd"/>
-      <w:r>
-        <w:t xml:space="preserve"> values. Furthermore, filtering by origin means that the items can be filtered by how they are acquired in-game. Also, the shop filter is used to refine which shops the items are purchasable from. </w:t>
+        <w:t xml:space="preserve">The filters and the sorting can be modified on top of the scroll view of the browser. These fields are from top to bottom: the search bar, flag filter, sorting options, shop filter, the origin filter, gender filter, clothing slot filter and rarity filter. These filters might not be present on every type. The search bar overrides all other filters and will show any item that matches the name or the code name entered depending on the state of the drop down menu on the right side. This means that users who know what they are looking for can this way find anything with ease. Additionally, sorting helps to arrange many items in an order specified in the drop down. Users can sort their items by the alphabet, by hard or soft currency value, by vertex count on items with meshes or they can arrange the colors specifically by their color values. Furthermore, filtering by origin means that the items can be filtered by how they are acquired in-game. Also, the shop filter is used to refine which shops the items are purchasable from. </w:t>
       </w:r>
       <w:r>
         <w:t>Finally,</w:t>
@@ -5383,19 +5328,11 @@
       </w:r>
       <w:proofErr w:type="gramEnd"/>
       <w:r>
-        <w:t xml:space="preserve"> in-game representation, stars. For the balancing, admin and developer profiles the same bars can be seen on the bottom of the icons with yellow and blue colors. These represent the price of the items. Yellow for soft and blue for hard currency. Also, for these three profiles a shopping cart icon is displayed overlaying the icon to tell balancing user that that item is purchasable. This makes it easier for these users to pinpoint items sold in shops in-game from the mass of icons inside the </w:t>
+        <w:t xml:space="preserve"> in-game representation, stars. For the balancing, admin and developer profiles the same bars can be seen on the bottom of the icons with </w:t>
       </w:r>
       <w:r>
         <w:lastRenderedPageBreak/>
-        <w:t xml:space="preserve">browser view. However, for artist this bar represents the number of vertices on items which have meshes assigned to them. Also the bars representing vertex numbers are </w:t>
-      </w:r>
-      <w:proofErr w:type="spellStart"/>
-      <w:r>
-        <w:t>colored</w:t>
-      </w:r>
-      <w:proofErr w:type="spellEnd"/>
-      <w:r>
-        <w:t xml:space="preserve"> green.</w:t>
+        <w:t>yellow and blue colors. These represent the price of the items. Yellow for soft and blue for hard currency. Also, for these three profiles a shopping cart icon is displayed overlaying the icon to tell balancing user that that item is purchasable. This makes it easier for these users to pinpoint items sold in shops in-game from the mass of icons inside the browser view. However, for artist this bar represents the number of vertices on items which have meshes assigned to them. Also the bars representing vertex numbers are colored green.</w:t>
       </w:r>
     </w:p>
     <w:p>
@@ -5430,6 +5367,7 @@
       <w:r>
         <w:rPr>
           <w:noProof/>
+          <w:lang w:val="hu-HU" w:eastAsia="ja-JP"/>
         </w:rPr>
         <w:drawing>
           <wp:inline distT="114300" distB="114300" distL="114300" distR="114300" wp14:anchorId="68B598AF" wp14:editId="19AF6D82">
@@ -5474,6 +5412,7 @@
         <w:jc w:val="center"/>
       </w:pPr>
       <w:r>
+        <w:lastRenderedPageBreak/>
         <w:t>Clothing Attributes in the ACE</w:t>
       </w:r>
     </w:p>
@@ -5493,11 +5432,7 @@
         <w:t>or example, as seen on Figure 11</w:t>
       </w:r>
       <w:r>
-        <w:t xml:space="preserve">, the attributes of the item named Vestments of Valhalla contain many fields. It contains common fields such as the code name, the name, </w:t>
-      </w:r>
-      <w:r>
-        <w:lastRenderedPageBreak/>
-        <w:t>the price and the currency fields. Furthermore, it contains fields that specify what assets the clothing item will use when drawn in the game. Also, a very important part of the item creation process where meshes are involved is the vertex count field. This field shows a calculation of how many vertices in a mesh are allowed for the specified item. It also shows the number of vertices gained from masking specific parts of the avatar mesh. The faux equation consists of the following parts:</w:t>
+        <w:t>, the attributes of the item named Vestments of Valhalla contain many fields. It contains common fields such as the code name, the name, the price and the currency fields. Furthermore, it contains fields that specify what assets the clothing item will use when drawn in the game. Also, a very important part of the item creation process where meshes are involved is the vertex count field. This field shows a calculation of how many vertices in a mesh are allowed for the specified item. It also shows the number of vertices gained from masking specific parts of the avatar mesh. The faux equation consists of the following parts:</w:t>
       </w:r>
     </w:p>
     <w:p>
@@ -5524,6 +5459,19 @@
         <w:t xml:space="preserve">This is non-mathematical formula is just an indicator for the artists to show them information about how they need to optimize their new mesh assets for the game. </w:t>
       </w:r>
       <w:r>
+        <w:t>Furthermore, the last section of the clothing attributes, shown in Figure 11, is the color fields. These fields represent the default colors of a clothing item. These colors are used mainly to give a nice look to the clothes for creating their thumbnail for the in-game inventory. Users can add or delete colors by clicking the + or - buttons below the fields. Additionally, these colors can be set to customizable, which means that players can change the color of that slot freely. Clicking a color field will call a color picker view so artists can select from the range of colors already added to the game. This will prevent creating arbitrary colors for clothes and will make coloring consistent throughout the game. Finally, the placement of each color is decided by the texture and the uv map of the mesh, which is not editable from the ACE.</w:t>
+      </w:r>
+    </w:p>
+    <w:p>
+      <w:pPr>
+        <w:pStyle w:val="BodyText1"/>
+      </w:pPr>
+    </w:p>
+    <w:p>
+      <w:pPr>
+        <w:pStyle w:val="BodyText1"/>
+      </w:pPr>
+      <w:r>
         <w:t xml:space="preserve">Figure </w:t>
       </w:r>
       <w:r>
@@ -5537,6 +5485,12 @@
       </w:r>
       <w:r>
         <w:t xml:space="preserve"> different item type, the gestures. Gestures do not contain information about the animations associated to them.</w:t>
+      </w:r>
+      <w:r>
+        <w:t xml:space="preserve"> </w:t>
+      </w:r>
+      <w:r>
+        <w:t>Instead, the animator and other gesture related events in the scripts make sure that the gestures are played correctly.</w:t>
       </w:r>
     </w:p>
     <w:p>
@@ -5552,11 +5506,13 @@
       <w:r>
         <w:rPr>
           <w:noProof/>
+          <w:lang w:val="hu-HU" w:eastAsia="ja-JP"/>
         </w:rPr>
+        <w:lastRenderedPageBreak/>
         <w:drawing>
           <wp:inline distT="114300" distB="114300" distL="114300" distR="114300" wp14:anchorId="5C275F5B" wp14:editId="6D820956">
-            <wp:extent cx="3943350" cy="2505075"/>
-            <wp:effectExtent l="0" t="0" r="0" b="0"/>
+            <wp:extent cx="2924175" cy="1905000"/>
+            <wp:effectExtent l="0" t="0" r="9525" b="0"/>
             <wp:docPr id="21" name="image04.png"/>
             <wp:cNvGraphicFramePr/>
             <a:graphic xmlns:a="http://schemas.openxmlformats.org/drawingml/2006/main">
@@ -5576,7 +5532,7 @@
                   <pic:spPr>
                     <a:xfrm>
                       <a:off x="0" y="0"/>
-                      <a:ext cx="3943350" cy="2505075"/>
+                      <a:ext cx="2953802" cy="1924301"/>
                     </a:xfrm>
                     <a:prstGeom prst="rect">
                       <a:avLst/>
@@ -5609,7 +5565,7 @@
         <w:pStyle w:val="BodyText1"/>
       </w:pPr>
       <w:r>
-        <w:t xml:space="preserve">Instead, the animator and other gesture related events in the scripts make sure that the gestures are played correctly. The properties of this view only define the attributes which players are concerned about. Here artists and designers can set up what the gesture is called, type of an animation is the it and also change the UI gesture code which triggers the gesture from the in-game </w:t>
+        <w:t xml:space="preserve">The properties of this view only define the attributes which players are concerned about. Here artists and designers can set up what the gesture is called, type of an animation is the it and also change the UI gesture code which triggers the gesture from the in-game </w:t>
       </w:r>
       <w:r>
         <w:t>UI</w:t>
@@ -5622,79 +5578,6 @@
       </w:r>
       <w:r>
         <w:t xml:space="preserve"> all gesture can be previewed on the mannequin with the Play Gesture button.</w:t>
-      </w:r>
-    </w:p>
-    <w:p>
-      <w:pPr>
-        <w:pStyle w:val="BodyText1"/>
-      </w:pPr>
-    </w:p>
-    <w:p>
-      <w:pPr>
-        <w:pStyle w:val="BodyText1"/>
-      </w:pPr>
-      <w:r>
-        <w:t xml:space="preserve">Furthermore, the last section of the clothing attributes, shown in Figure iv, is the </w:t>
-      </w:r>
-      <w:proofErr w:type="spellStart"/>
-      <w:r>
-        <w:t>color</w:t>
-      </w:r>
-      <w:proofErr w:type="spellEnd"/>
-      <w:r>
-        <w:t xml:space="preserve"> fields. These fields represent the default colors of a clothing item. These colors are used </w:t>
-      </w:r>
-      <w:r>
-        <w:lastRenderedPageBreak/>
-        <w:t xml:space="preserve">mainly to give a nice look to the clothes for creating their thumbnail for the in-game inventory. Users can add or delete colors by clicking the + or - buttons below the fields. Additionally, these colors can be set to customizable, which means that players can change the </w:t>
-      </w:r>
-      <w:proofErr w:type="spellStart"/>
-      <w:r>
-        <w:t>color</w:t>
-      </w:r>
-      <w:proofErr w:type="spellEnd"/>
-      <w:r>
-        <w:t xml:space="preserve"> of that slot freely. Clicking a </w:t>
-      </w:r>
-      <w:proofErr w:type="spellStart"/>
-      <w:r>
-        <w:t>color</w:t>
-      </w:r>
-      <w:proofErr w:type="spellEnd"/>
-      <w:r>
-        <w:t xml:space="preserve"> field will call a </w:t>
-      </w:r>
-      <w:proofErr w:type="spellStart"/>
-      <w:r>
-        <w:t>color</w:t>
-      </w:r>
-      <w:proofErr w:type="spellEnd"/>
-      <w:r>
-        <w:t xml:space="preserve"> picker view so artists can select from the range of colors already added to the game. This will prevent creating arbitrary colors for clothes and will make </w:t>
-      </w:r>
-      <w:proofErr w:type="spellStart"/>
-      <w:r>
-        <w:t>coloring</w:t>
-      </w:r>
-      <w:proofErr w:type="spellEnd"/>
-      <w:r>
-        <w:t xml:space="preserve"> consistent throughout the game. Finally, the placement of each </w:t>
-      </w:r>
-      <w:proofErr w:type="spellStart"/>
-      <w:r>
-        <w:t>color</w:t>
-      </w:r>
-      <w:proofErr w:type="spellEnd"/>
-      <w:r>
-        <w:t xml:space="preserve"> is decided by the texture and the </w:t>
-      </w:r>
-      <w:proofErr w:type="spellStart"/>
-      <w:r>
-        <w:t>uv</w:t>
-      </w:r>
-      <w:proofErr w:type="spellEnd"/>
-      <w:r>
-        <w:t xml:space="preserve"> map of the mesh, which is not editable from the ACE.</w:t>
       </w:r>
     </w:p>
     <w:p>
@@ -5729,10 +5612,11 @@
       <w:r>
         <w:rPr>
           <w:noProof/>
+          <w:lang w:val="hu-HU" w:eastAsia="ja-JP"/>
         </w:rPr>
         <w:drawing>
           <wp:inline distT="114300" distB="114300" distL="114300" distR="114300" wp14:anchorId="13B03C93" wp14:editId="6B10A1A0">
-            <wp:extent cx="4679640" cy="3390900"/>
+            <wp:extent cx="4514850" cy="3276600"/>
             <wp:effectExtent l="0" t="0" r="0" b="0"/>
             <wp:docPr id="22" name="image08.png"/>
             <wp:cNvGraphicFramePr/>
@@ -5753,7 +5637,7 @@
                   <pic:spPr>
                     <a:xfrm>
                       <a:off x="0" y="0"/>
-                      <a:ext cx="4679640" cy="3390900"/>
+                      <a:ext cx="4515166" cy="3276829"/>
                     </a:xfrm>
                     <a:prstGeom prst="rect">
                       <a:avLst/>
@@ -5773,23 +5657,7 @@
         <w:jc w:val="center"/>
       </w:pPr>
       <w:r>
-        <w:t xml:space="preserve">The Difference Between </w:t>
-      </w:r>
-      <w:proofErr w:type="spellStart"/>
-      <w:r>
-        <w:t>Color</w:t>
-      </w:r>
-      <w:proofErr w:type="spellEnd"/>
-      <w:r>
-        <w:t xml:space="preserve">, Skin </w:t>
-      </w:r>
-      <w:proofErr w:type="spellStart"/>
-      <w:r>
-        <w:t>Color</w:t>
-      </w:r>
-      <w:proofErr w:type="spellEnd"/>
-      <w:r>
-        <w:t xml:space="preserve"> and Clothing Set Attributes</w:t>
+        <w:t>The Difference Between Color, Skin Color and Clothing Set Attributes</w:t>
       </w:r>
     </w:p>
     <w:p>
@@ -5804,23 +5672,11 @@
       <w:r>
         <w:t xml:space="preserve">Clothing sets have many specific fields. These include a Reward Name and Reward Flavour fields which hold data for the in-game achievement system as well as the Hard Currency Prize which determines how much currency the players will get for acquiring the whole set. A set decoration can also be assigned to the clothing set by clicking the button </w:t>
       </w:r>
-      <w:proofErr w:type="spellStart"/>
-      <w:r>
-        <w:t>labeled</w:t>
-      </w:r>
-      <w:proofErr w:type="spellEnd"/>
-      <w:r>
-        <w:t xml:space="preserve"> with Set Deco Code. This will launch a set decoration picker where users </w:t>
-      </w:r>
-      <w:r>
-        <w:lastRenderedPageBreak/>
-        <w:t xml:space="preserve">can select from all the available decorations. Furthermore, in the next section, the products section, users can assign new clothes to the clothing set by clicking the Add Product button at the bottom of the section. All the added clothes will produce a new button with an icon and the name of the clothes. Also, a trash bin icon is provided on the right side of the button to remove the items from the clothing set. </w:t>
-      </w:r>
-      <w:r>
-        <w:t>Finally,</w:t>
-      </w:r>
-      <w:r>
-        <w:t xml:space="preserve"> particle effect can also be assigned to each clothing set which would be shown on the avatars when the full set is worn by players. These effects consist of the prefab of the particle effect and the position on the avatar it will be displayed.</w:t>
+      <w:r>
+        <w:t>labelled</w:t>
+      </w:r>
+      <w:r>
+        <w:t xml:space="preserve"> with Set Deco Code. This will launch a set decoration picker where users can select from all the available decorations. Furthermore, in the next section, the products section, users can assign new clothes to the clothing set by clicking the Add Product button at the bottom of the section. All the added clothes will produce a new button with an icon and the name of the clothes. Also, a trash bin icon is provided on the right side of the button to remove the items from the clothing set. Finally, particle effect can also be assigned to each clothing set which would be shown on the avatars when the full set is worn by players. These effects consist of the prefab of the particle effect and the position on the avatar it will be displayed.</w:t>
       </w:r>
     </w:p>
     <w:p>
@@ -5849,6 +5705,7 @@
       <w:r>
         <w:rPr>
           <w:noProof/>
+          <w:lang w:val="hu-HU" w:eastAsia="ja-JP"/>
         </w:rPr>
         <w:drawing>
           <wp:inline distT="114300" distB="114300" distL="114300" distR="114300" wp14:anchorId="1B4973E9" wp14:editId="6BF06724">
@@ -5906,38 +5763,42 @@
         <w:pStyle w:val="BodyText1"/>
       </w:pPr>
       <w:r>
-        <w:t xml:space="preserve">Also, </w:t>
-      </w:r>
-      <w:r>
-        <w:t>a</w:t>
-      </w:r>
-      <w:r>
-        <w:t xml:space="preserve"> universal placeholder icon can be set for unfinished items, which would require an icon to be made later using the corresponding field as shown on the right hand side of Figure vi. Additionally, the play mode version of this view consists of two parts. Shown on the top left of Figure vi, one of the parts, the ACE Gearbox, contains the network action buttons, the profile changing drop down menu and the camera background </w:t>
-      </w:r>
-      <w:proofErr w:type="spellStart"/>
-      <w:r>
-        <w:t>color</w:t>
-      </w:r>
-      <w:proofErr w:type="spellEnd"/>
-      <w:r>
-        <w:t xml:space="preserve"> field. The other part, the Avatar Settings, contains mannequin related fields such as the gender and mood of it. This section also has buttons to undress all clothes from the </w:t>
-      </w:r>
-      <w:r>
         <w:lastRenderedPageBreak/>
-        <w:t>mannequin as well as a yellow button to reset the camera to its starting position if needed. Furthermore, the animation controls are responsible for setting the animation speed of the gesture which can be previewed from the ACE. The animation speed can be controlled more precisely with the help of the Animator Speed slider. Finally, animations can be stopped completely with the help of the stop button, represented with a palm icon as seen on Figure vi.</w:t>
-      </w:r>
-    </w:p>
-    <w:p>
-      <w:pPr>
-        <w:pStyle w:val="BodyText1"/>
-      </w:pPr>
-    </w:p>
-    <w:p>
-      <w:pPr>
-        <w:pStyle w:val="BodyText1"/>
-      </w:pPr>
-      <w:r>
-        <w:t xml:space="preserve">As previously seen on Figure 2, the game view does not only contain the preview mannequin, but it also has a special UI element drawn for gesture control. This hexagonal UI element is responsible for reading drag gestures across its buttons and play the corresponding gestures on the mannequin. This element is a part of Project X and is made according to the MVC model. Each button has a unique identifier which the UI reads in the same order as the drag gesture was made. Through this element artist working on new gesture do not have to remember the button identifiers to compile a new drag gesture codes. They simply can hit the Record Gesture </w:t>
+        <w:t xml:space="preserve">Also, a universal placeholder icon can be set for unfinished items, which would require an icon to be made later using the corresponding field as shown on the right hand side of Figure </w:t>
+      </w:r>
+      <w:r>
+        <w:t>14</w:t>
+      </w:r>
+      <w:r>
+        <w:t xml:space="preserve">. Additionally, the play mode version of this view consists of two parts. Shown on the top left of Figure </w:t>
+      </w:r>
+      <w:r>
+        <w:t>14</w:t>
+      </w:r>
+      <w:r>
+        <w:t xml:space="preserve">, one of the parts, the ACE Gearbox, contains the network action buttons, the profile changing drop down menu and the camera background color field. The other part, the Avatar Settings, contains mannequin related fields such as the gender and mood of it. This section also has buttons to undress all clothes from the mannequin as well as a yellow button to reset the camera to its starting position if needed. Furthermore, the animation controls are responsible for setting the animation speed of the gesture which can be previewed from the ACE. The animation speed can be controlled more precisely with the help of the Animator Speed slider. Finally, animations can be stopped completely with the help of the stop button, represented with a palm icon as seen on </w:t>
+      </w:r>
+      <w:r>
+        <w:t>Figure 14</w:t>
+      </w:r>
+      <w:r>
+        <w:t>.</w:t>
+      </w:r>
+    </w:p>
+    <w:p>
+      <w:pPr>
+        <w:pStyle w:val="BodyText1"/>
+      </w:pPr>
+    </w:p>
+    <w:p>
+      <w:pPr>
+        <w:pStyle w:val="BodyText1"/>
+      </w:pPr>
+      <w:r>
+        <w:t>As previously seen on Figure 5</w:t>
+      </w:r>
+      <w:r>
+        <w:t xml:space="preserve">, the game view does not only contain the preview mannequin, but it also has a special UI element drawn for gesture control. This hexagonal UI element is responsible for reading drag gestures across its buttons and play the corresponding gestures on the mannequin. This element is a part of Project X and is made according to the MVC model. Each button has a unique identifier which the UI reads in the same order as the drag gesture was made. Through this element artist working on new gesture do not have to remember the button identifiers to compile a new drag gesture codes. They simply can hit the Record Gesture </w:t>
       </w:r>
       <w:proofErr w:type="gramStart"/>
       <w:r>
@@ -5945,7 +5806,12 @@
       </w:r>
       <w:proofErr w:type="gramEnd"/>
       <w:r>
-        <w:t xml:space="preserve"> UI button in the gesture attributes view and using the mouse drag a new gesture on the UI element.</w:t>
+        <w:t xml:space="preserve"> UI button in the gesture attributes view and using the mouse drag a new gesture on the UI el</w:t>
+      </w:r>
+      <w:bookmarkStart w:id="11" w:name="_GoBack"/>
+      <w:bookmarkEnd w:id="11"/>
+      <w:r>
+        <w:t>ement.</w:t>
       </w:r>
     </w:p>
     <w:p>
@@ -6022,6 +5888,7 @@
       </w:pPr>
       <w:bookmarkStart w:id="13" w:name="_Toc456239243"/>
       <w:r>
+        <w:lastRenderedPageBreak/>
         <w:t>References</w:t>
       </w:r>
       <w:bookmarkEnd w:id="13"/>
@@ -6085,7 +5952,6 @@
         <w:jc w:val="left"/>
       </w:pPr>
       <w:r>
-        <w:lastRenderedPageBreak/>
         <w:t>First Look at the Wii U Mii Studio. [Online]. USA: Player Essence.com; 15 November 2012. URL:</w:t>
       </w:r>
       <w:r>
@@ -6166,13 +6032,7 @@
         </w:sectPr>
       </w:pPr>
       <w:r>
-        <w:t xml:space="preserve">Navarro A, Pradilla JV, Rio O. Open Source 3D Game Engines for Serious Games </w:t>
-      </w:r>
-      <w:r>
-        <w:t>Modelling</w:t>
-      </w:r>
-      <w:r>
-        <w:t>. Alexandru C, editor. Rijeka, Croatia: InTech; 2012.</w:t>
+        <w:t>Navarro A, Pradilla JV, Rio O. Open Source 3D Game Engines for Serious Games Modelling. Alexandru C, editor. Rijeka, Croatia: InTech; 2012.</w:t>
       </w:r>
     </w:p>
     <w:p>
@@ -6684,7 +6544,7 @@
           <w:rPr>
             <w:noProof/>
           </w:rPr>
-          <w:t>19</w:t>
+          <w:t>22</w:t>
         </w:r>
         <w:r>
           <w:rPr>
@@ -6755,27 +6615,14 @@
           </w:rPr>
           <w:t xml:space="preserve"> (</w:t>
         </w:r>
-        <w:r>
-          <w:fldChar w:fldCharType="begin"/>
-        </w:r>
-        <w:r>
-          <w:instrText xml:space="preserve"> SECTIONPAGES  \* Arabic  \* MERGEFORMAT </w:instrText>
-        </w:r>
-        <w:r>
-          <w:fldChar w:fldCharType="separate"/>
-        </w:r>
-        <w:r>
-          <w:rPr>
-            <w:noProof/>
-          </w:rPr>
-          <w:t>1</w:t>
-        </w:r>
-        <w:r>
-          <w:rPr>
-            <w:noProof/>
-          </w:rPr>
-          <w:fldChar w:fldCharType="end"/>
-        </w:r>
+        <w:fldSimple w:instr=" SECTIONPAGES  \* Arabic  \* MERGEFORMAT ">
+          <w:r>
+            <w:rPr>
+              <w:noProof/>
+            </w:rPr>
+            <w:t>1</w:t>
+          </w:r>
+        </w:fldSimple>
         <w:r>
           <w:rPr>
             <w:noProof/>
@@ -6859,27 +6706,14 @@
           </w:rPr>
           <w:t xml:space="preserve"> (</w:t>
         </w:r>
-        <w:r>
-          <w:fldChar w:fldCharType="begin"/>
-        </w:r>
-        <w:r>
-          <w:instrText xml:space="preserve"> SECTIONPAGES  \* Arabic  \* MERGEFORMAT </w:instrText>
-        </w:r>
-        <w:r>
-          <w:fldChar w:fldCharType="separate"/>
-        </w:r>
-        <w:r>
-          <w:rPr>
-            <w:noProof/>
-          </w:rPr>
-          <w:t>1</w:t>
-        </w:r>
-        <w:r>
-          <w:rPr>
-            <w:noProof/>
-          </w:rPr>
-          <w:fldChar w:fldCharType="end"/>
-        </w:r>
+        <w:fldSimple w:instr=" SECTIONPAGES  \* Arabic  \* MERGEFORMAT ">
+          <w:r>
+            <w:rPr>
+              <w:noProof/>
+            </w:rPr>
+            <w:t>1</w:t>
+          </w:r>
+        </w:fldSimple>
         <w:r>
           <w:rPr>
             <w:noProof/>
@@ -10703,7 +10537,7 @@
 </file>
 
 <file path=customXml/itemProps1.xml><?xml version="1.0" encoding="utf-8"?>
-<ds:datastoreItem xmlns:ds="http://schemas.openxmlformats.org/officeDocument/2006/customXml" ds:itemID="{822F670A-E893-4234-9966-A78444AC746E}">
+<ds:datastoreItem xmlns:ds="http://schemas.openxmlformats.org/officeDocument/2006/customXml" ds:itemID="{8D467B6B-DB63-4450-9872-63D6BF46897E}">
   <ds:schemaRefs>
     <ds:schemaRef ds:uri="http://schemas.openxmlformats.org/officeDocument/2006/bibliography"/>
   </ds:schemaRefs>

</xml_diff>